<commit_message>
Updated with design progress
</commit_message>
<xml_diff>
--- a/Documentation/DesignConsiderations.docx
+++ b/Documentation/DesignConsiderations.docx
@@ -165,6 +165,46 @@
           <w:b/>
         </w:rPr>
         <w:t>Didn’t feel the need to put a flag to check if string transmit to pc is compete or not as 10 sec very long</w:t>
+      </w:r>
+    </w:p>
+    <w:p>
+      <w:pPr>
+        <w:pStyle w:val="ListParagraph"/>
+        <w:numPr>
+          <w:ilvl w:val="0"/>
+          <w:numId w:val="1"/>
+        </w:numPr>
+        <w:rPr>
+          <w:b/>
+        </w:rPr>
+      </w:pPr>
+      <w:r>
+        <w:rPr>
+          <w:b/>
+        </w:rPr>
+        <w:t xml:space="preserve">Crc implementation </w:t>
+      </w:r>
+      <w:hyperlink r:id="rId8" w:history="1">
+        <w:r>
+          <w:rPr>
+            <w:rStyle w:val="Hyperlink"/>
+            <w:b/>
+          </w:rPr>
+          <w:t>http://www.sunshine2k.de/articles/coding/crc/understanding_crc.html#ch4</w:t>
+        </w:r>
+      </w:hyperlink>
+    </w:p>
+    <w:p>
+      <w:pPr>
+        <w:rPr>
+          <w:b/>
+        </w:rPr>
+      </w:pPr>
+      <w:r>
+        <w:rPr>
+          <w:b/>
+        </w:rPr>
+        <w:t>Chose not to use dynamic buffer and fixed as over time might corrupt the heap</w:t>
       </w:r>
     </w:p>
     <w:sectPr>

</xml_diff>

<commit_message>
Updated comments on code. Updated flowchart.
</commit_message>
<xml_diff>
--- a/Documentation/DesignConsiderations.docx
+++ b/Documentation/DesignConsiderations.docx
@@ -29,7 +29,49 @@
         <w:rPr>
           <w:bCs/>
         </w:rPr>
-        <w:t>Did not implement hardware crc because stm32f042k6 does not come with programmable polynomial crc hardware. It can only do 32 bit crc, not 16. However, stm32f4 come</w:t>
+        <w:t xml:space="preserve">Did not implement hardware </w:t>
+      </w:r>
+      <w:proofErr w:type="spellStart"/>
+      <w:r>
+        <w:rPr>
+          <w:bCs/>
+        </w:rPr>
+        <w:t>crc</w:t>
+      </w:r>
+      <w:proofErr w:type="spellEnd"/>
+      <w:r>
+        <w:rPr>
+          <w:bCs/>
+        </w:rPr>
+        <w:t xml:space="preserve"> because stm32f042k6 does not come with programmable polynomial </w:t>
+      </w:r>
+      <w:proofErr w:type="spellStart"/>
+      <w:r>
+        <w:rPr>
+          <w:bCs/>
+        </w:rPr>
+        <w:t>crc</w:t>
+      </w:r>
+      <w:proofErr w:type="spellEnd"/>
+      <w:r>
+        <w:rPr>
+          <w:bCs/>
+        </w:rPr>
+        <w:t xml:space="preserve"> hardware. It can only do 32 bit </w:t>
+      </w:r>
+      <w:proofErr w:type="spellStart"/>
+      <w:r>
+        <w:rPr>
+          <w:bCs/>
+        </w:rPr>
+        <w:t>crc</w:t>
+      </w:r>
+      <w:proofErr w:type="spellEnd"/>
+      <w:r>
+        <w:rPr>
+          <w:bCs/>
+        </w:rPr>
+        <w:t>, not 16. However, stm32f4 come</w:t>
       </w:r>
       <w:r>
         <w:rPr>
@@ -80,7 +122,21 @@
         <w:rPr>
           <w:bCs/>
         </w:rPr>
-        <w:t>I chose to use automatic baud rate for uart. It does not come with stm32f4 but does come with stm32l4(AN4908)</w:t>
+        <w:t xml:space="preserve">I chose to use automatic baud rate for </w:t>
+      </w:r>
+      <w:proofErr w:type="spellStart"/>
+      <w:r>
+        <w:rPr>
+          <w:bCs/>
+        </w:rPr>
+        <w:t>uart</w:t>
+      </w:r>
+      <w:proofErr w:type="spellEnd"/>
+      <w:r>
+        <w:rPr>
+          <w:bCs/>
+        </w:rPr>
+        <w:t>. It does not come with stm32f4 but does come with stm32l4(AN4908)</w:t>
       </w:r>
     </w:p>
     <w:p>
@@ -107,8 +163,16 @@
         <w:rPr>
           <w:b/>
         </w:rPr>
-        <w:t xml:space="preserve"> circular bufefr</w:t>
-      </w:r>
+        <w:t xml:space="preserve"> circular </w:t>
+      </w:r>
+      <w:proofErr w:type="spellStart"/>
+      <w:r>
+        <w:rPr>
+          <w:b/>
+        </w:rPr>
+        <w:t>bufefr</w:t>
+      </w:r>
+      <w:proofErr w:type="spellEnd"/>
     </w:p>
     <w:p>
       <w:pPr>
@@ -146,7 +210,49 @@
         <w:rPr>
           <w:b/>
         </w:rPr>
-        <w:t>Since pwm works outside of cpu, perform multiple checks once pwm is triggered</w:t>
+        <w:t xml:space="preserve">Since </w:t>
+      </w:r>
+      <w:proofErr w:type="spellStart"/>
+      <w:r>
+        <w:rPr>
+          <w:b/>
+        </w:rPr>
+        <w:t>pwm</w:t>
+      </w:r>
+      <w:proofErr w:type="spellEnd"/>
+      <w:r>
+        <w:rPr>
+          <w:b/>
+        </w:rPr>
+        <w:t xml:space="preserve"> works outside of </w:t>
+      </w:r>
+      <w:proofErr w:type="spellStart"/>
+      <w:r>
+        <w:rPr>
+          <w:b/>
+        </w:rPr>
+        <w:t>cpu</w:t>
+      </w:r>
+      <w:proofErr w:type="spellEnd"/>
+      <w:r>
+        <w:rPr>
+          <w:b/>
+        </w:rPr>
+        <w:t xml:space="preserve">, perform multiple checks once </w:t>
+      </w:r>
+      <w:proofErr w:type="spellStart"/>
+      <w:r>
+        <w:rPr>
+          <w:b/>
+        </w:rPr>
+        <w:t>pwm</w:t>
+      </w:r>
+      <w:proofErr w:type="spellEnd"/>
+      <w:r>
+        <w:rPr>
+          <w:b/>
+        </w:rPr>
+        <w:t xml:space="preserve"> is triggered</w:t>
       </w:r>
     </w:p>
     <w:p>
@@ -175,16 +281,27 @@
           <w:numId w:val="1"/>
         </w:numPr>
         <w:rPr>
-          <w:b/>
-        </w:rPr>
-      </w:pPr>
-      <w:r>
-        <w:rPr>
-          <w:b/>
-        </w:rPr>
-        <w:t xml:space="preserve">Crc implementation </w:t>
-      </w:r>
-      <w:hyperlink r:id="rId8" w:history="1">
+          <w:rStyle w:val="Hyperlink"/>
+          <w:b/>
+          <w:color w:val="auto"/>
+          <w:u w:val="none"/>
+        </w:rPr>
+      </w:pPr>
+      <w:proofErr w:type="spellStart"/>
+      <w:r>
+        <w:rPr>
+          <w:b/>
+        </w:rPr>
+        <w:t>Crc</w:t>
+      </w:r>
+      <w:proofErr w:type="spellEnd"/>
+      <w:r>
+        <w:rPr>
+          <w:b/>
+        </w:rPr>
+        <w:t xml:space="preserve"> implementation </w:t>
+      </w:r>
+      <w:hyperlink r:id="rId8" w:anchor="ch4" w:history="1">
         <w:r>
           <w:rPr>
             <w:rStyle w:val="Hyperlink"/>
@@ -193,6 +310,36 @@
           <w:t>http://www.sunshine2k.de/articles/coding/crc/understanding_crc.html#ch4</w:t>
         </w:r>
       </w:hyperlink>
+    </w:p>
+    <w:p>
+      <w:pPr>
+        <w:pStyle w:val="ListParagraph"/>
+        <w:numPr>
+          <w:ilvl w:val="0"/>
+          <w:numId w:val="1"/>
+        </w:numPr>
+        <w:rPr>
+          <w:b/>
+        </w:rPr>
+      </w:pPr>
+      <w:r>
+        <w:rPr>
+          <w:b/>
+        </w:rPr>
+        <w:t>Chose not to use mode for efficiency (</w:t>
+      </w:r>
+      <w:r>
+        <w:rPr>
+          <w:b/>
+        </w:rPr>
+        <w:t>https://embeddedgurus.com/stack-overflow/2011/02/efficient-c-tip-13-use-the-modulus-operator-with-caution/</w:t>
+      </w:r>
+      <w:r>
+        <w:rPr>
+          <w:b/>
+        </w:rPr>
+        <w:t>)</w:t>
+      </w:r>
     </w:p>
     <w:p>
       <w:pPr>

</xml_diff>

<commit_message>
Documentation update with new design. Added application note for crc calculations.
</commit_message>
<xml_diff>
--- a/Documentation/DesignConsiderations.docx
+++ b/Documentation/DesignConsiderations.docx
@@ -310,6 +310,69 @@
           <w:t>http://www.sunshine2k.de/articles/coding/crc/understanding_crc.html#ch4</w:t>
         </w:r>
       </w:hyperlink>
+    </w:p>
+    <w:p>
+      <w:pPr>
+        <w:pStyle w:val="ListParagraph"/>
+        <w:numPr>
+          <w:ilvl w:val="0"/>
+          <w:numId w:val="1"/>
+        </w:numPr>
+        <w:rPr>
+          <w:rStyle w:val="Hyperlink"/>
+          <w:b/>
+          <w:color w:val="auto"/>
+          <w:u w:val="none"/>
+        </w:rPr>
+      </w:pPr>
+      <w:hyperlink r:id="rId9" w:history="1">
+        <w:r>
+          <w:rPr>
+            <w:rStyle w:val="Hyperlink"/>
+            <w:b/>
+          </w:rPr>
+          <w:t>https://cs.fit.edu/code/svn/cse2410f13team7/wireshark/wsutil/crc16.c</w:t>
+        </w:r>
+      </w:hyperlink>
+    </w:p>
+    <w:p>
+      <w:pPr>
+        <w:pStyle w:val="ListParagraph"/>
+        <w:numPr>
+          <w:ilvl w:val="0"/>
+          <w:numId w:val="1"/>
+        </w:numPr>
+        <w:rPr>
+          <w:rStyle w:val="Hyperlink"/>
+          <w:b/>
+          <w:color w:val="auto"/>
+          <w:u w:val="none"/>
+        </w:rPr>
+      </w:pPr>
+      <w:hyperlink r:id="rId10" w:history="1">
+        <w:r>
+          <w:rPr>
+            <w:rStyle w:val="Hyperlink"/>
+            <w:b/>
+          </w:rPr>
+          <w:t>https://stackoverflow.com/questions/22432066/how-to-use-table-based-crc-16-code</w:t>
+        </w:r>
+      </w:hyperlink>
+    </w:p>
+    <w:p>
+      <w:pPr>
+        <w:pStyle w:val="ListParagraph"/>
+        <w:numPr>
+          <w:ilvl w:val="0"/>
+          <w:numId w:val="1"/>
+        </w:numPr>
+        <w:rPr>
+          <w:rStyle w:val="Hyperlink"/>
+          <w:b/>
+          <w:color w:val="auto"/>
+          <w:u w:val="none"/>
+        </w:rPr>
+      </w:pPr>
     </w:p>
     <w:p>
       <w:pPr>

</xml_diff>

<commit_message>
Created a project summary word file.
</commit_message>
<xml_diff>
--- a/Documentation/DesignConsiderations.docx
+++ b/Documentation/DesignConsiderations.docx
@@ -391,17 +391,46 @@
         </w:rPr>
         <w:t>Chose not to use mode for efficiency (</w:t>
       </w:r>
-      <w:r>
-        <w:rPr>
-          <w:b/>
-        </w:rPr>
-        <w:t>https://embeddedgurus.com/stack-overflow/2011/02/efficient-c-tip-13-use-the-modulus-operator-with-caution/</w:t>
-      </w:r>
+      <w:hyperlink r:id="rId11" w:history="1">
+        <w:r>
+          <w:rPr>
+            <w:rStyle w:val="Hyperlink"/>
+            <w:b/>
+          </w:rPr>
+          <w:t>https://embeddedgurus.com/stack-overflow/2011/02/efficient-c-tip-13-use-the-modulus-operator-with-caution/</w:t>
+        </w:r>
+      </w:hyperlink>
       <w:r>
         <w:rPr>
           <w:b/>
         </w:rPr>
         <w:t>)</w:t>
+      </w:r>
+    </w:p>
+    <w:p>
+      <w:pPr>
+        <w:rPr>
+          <w:b/>
+        </w:rPr>
+      </w:pPr>
+    </w:p>
+    <w:p>
+      <w:pPr>
+        <w:rPr>
+          <w:b/>
+        </w:rPr>
+      </w:pPr>
+      <w:r>
+        <w:rPr>
+          <w:b/>
+        </w:rPr>
+        <w:t xml:space="preserve">Python: </w:t>
+      </w:r>
+      <w:r>
+        <w:rPr>
+          <w:b/>
+        </w:rPr>
+        <w:t>https://likegeeks.com/python-gui-examples-tkinter-tutorial/#Create_your_first_GUI_application</w:t>
       </w:r>
     </w:p>
     <w:p>

</xml_diff>